<commit_message>
Updated lab assignment to include upload to citstudent
</commit_message>
<xml_diff>
--- a/LabStarters/Lab 5/CIS195 Lab 5 Instructions.docx
+++ b/LabStarters/Lab 5/CIS195 Lab 5 Instructions.docx
@@ -41,27 +41,7 @@
           <w:sz w:val="22"/>
           <w:szCs w:val="22"/>
         </w:rPr>
-        <w:t xml:space="preserve">The objective of this lab is to introduce you to using html and </w:t>
-      </w:r>
-      <w:proofErr w:type="spellStart"/>
-      <w:r>
-        <w:rPr>
-          <w:rFonts w:ascii="Arial" w:eastAsia="Times New Roman" w:hAnsi="Arial" w:cs="Arial"/>
-          <w:color w:val="000000"/>
-          <w:sz w:val="22"/>
-          <w:szCs w:val="22"/>
-        </w:rPr>
-        <w:t>css</w:t>
-      </w:r>
-      <w:proofErr w:type="spellEnd"/>
-      <w:r>
-        <w:rPr>
-          <w:rFonts w:ascii="Arial" w:eastAsia="Times New Roman" w:hAnsi="Arial" w:cs="Arial"/>
-          <w:color w:val="000000"/>
-          <w:sz w:val="22"/>
-          <w:szCs w:val="22"/>
-        </w:rPr>
-        <w:t xml:space="preserve"> to display "tabular information" in a web page. This information is covered in Tutorial 5 in your text. </w:t>
+        <w:t xml:space="preserve">The objective of this lab is to introduce you to using html and css to display "tabular information" in a web page. This information is covered in Tutorial 5 in your text. </w:t>
       </w:r>
     </w:p>
     <w:p>
@@ -448,8 +428,6 @@
         </w:rPr>
         <w:t>379</w:t>
       </w:r>
-      <w:bookmarkStart w:id="0" w:name="_GoBack"/>
-      <w:bookmarkEnd w:id="0"/>
       <w:r>
         <w:rPr>
           <w:rFonts w:ascii="Arial" w:eastAsia="Times New Roman" w:hAnsi="Arial" w:cs="Arial"/>
@@ -638,25 +616,7 @@
           <w:sz w:val="22"/>
           <w:szCs w:val="22"/>
         </w:rPr>
-        <w:t xml:space="preserve"> </w:t>
-      </w:r>
-      <w:proofErr w:type="gramStart"/>
-      <w:r>
-        <w:rPr>
-          <w:rFonts w:ascii="Arial" w:hAnsi="Arial" w:cs="Arial"/>
-          <w:sz w:val="22"/>
-          <w:szCs w:val="22"/>
-        </w:rPr>
-        <w:t>folder</w:t>
-      </w:r>
-      <w:proofErr w:type="gramEnd"/>
-      <w:r>
-        <w:rPr>
-          <w:rFonts w:ascii="Arial" w:hAnsi="Arial" w:cs="Arial"/>
-          <w:sz w:val="22"/>
-          <w:szCs w:val="22"/>
-        </w:rPr>
-        <w:t xml:space="preserve"> along with it’s tutorial, review, and case subfolders.</w:t>
+        <w:t xml:space="preserve"> folder along with it’s tutorial, review, and case subfolders.</w:t>
       </w:r>
     </w:p>
     <w:p>
@@ -803,6 +763,14 @@
         </w:rPr>
         <w:t>Production Version</w:t>
       </w:r>
+      <w:r>
+        <w:rPr>
+          <w:rFonts w:ascii="Arial" w:hAnsi="Arial" w:cs="Arial"/>
+          <w:sz w:val="22"/>
+          <w:szCs w:val="22"/>
+        </w:rPr>
+        <w:t xml:space="preserve"> on Moodle</w:t>
+      </w:r>
     </w:p>
     <w:p>
       <w:pPr>
@@ -904,25 +872,7 @@
           <w:sz w:val="22"/>
           <w:szCs w:val="22"/>
         </w:rPr>
-        <w:t xml:space="preserve"> </w:t>
-      </w:r>
-      <w:proofErr w:type="gramStart"/>
-      <w:r>
-        <w:rPr>
-          <w:rFonts w:ascii="Arial" w:hAnsi="Arial" w:cs="Arial"/>
-          <w:sz w:val="22"/>
-          <w:szCs w:val="22"/>
-        </w:rPr>
-        <w:t>folder</w:t>
-      </w:r>
-      <w:proofErr w:type="gramEnd"/>
-      <w:r>
-        <w:rPr>
-          <w:rFonts w:ascii="Arial" w:hAnsi="Arial" w:cs="Arial"/>
-          <w:sz w:val="22"/>
-          <w:szCs w:val="22"/>
-        </w:rPr>
-        <w:t xml:space="preserve"> (with its subfolders) </w:t>
+        <w:t xml:space="preserve"> folder (with its subfolders) </w:t>
       </w:r>
     </w:p>
     <w:p>
@@ -986,6 +936,43 @@
         </w:rPr>
         <w:t>ew you did for your lab partner</w:t>
       </w:r>
+    </w:p>
+    <w:p>
+      <w:pPr>
+        <w:pStyle w:val="ListParagraph"/>
+        <w:numPr>
+          <w:ilvl w:val="0"/>
+          <w:numId w:val="6"/>
+        </w:numPr>
+        <w:spacing w:after="160" w:line="259" w:lineRule="auto"/>
+        <w:rPr>
+          <w:rFonts w:ascii="Arial" w:hAnsi="Arial" w:cs="Arial"/>
+          <w:sz w:val="22"/>
+          <w:szCs w:val="22"/>
+        </w:rPr>
+      </w:pPr>
+      <w:r>
+        <w:rPr>
+          <w:rFonts w:ascii="Arial" w:hAnsi="Arial" w:cs="Arial"/>
+          <w:sz w:val="22"/>
+          <w:szCs w:val="22"/>
+        </w:rPr>
+        <w:t>Production Version on citstudent</w:t>
+      </w:r>
+    </w:p>
+    <w:p>
+      <w:pPr>
+        <w:pStyle w:val="ListParagraph"/>
+        <w:numPr>
+          <w:ilvl w:val="1"/>
+          <w:numId w:val="6"/>
+        </w:numPr>
+      </w:pPr>
+      <w:r>
+        <w:t>Upload the web sites you created in parts 1 and 2 to your account on citstudent.lanecc.edu</w:t>
+      </w:r>
+      <w:bookmarkStart w:id="0" w:name="_GoBack"/>
+      <w:bookmarkEnd w:id="0"/>
     </w:p>
     <w:sectPr>
       <w:headerReference w:type="default" r:id="rId8"/>
@@ -2296,6 +2283,7 @@
   <w:style w:type="character" w:default="1" w:styleId="DefaultParagraphFont">
     <w:name w:val="Default Paragraph Font"/>
     <w:uiPriority w:val="1"/>
+    <w:semiHidden/>
     <w:unhideWhenUsed/>
   </w:style>
   <w:style w:type="table" w:default="1" w:styleId="TableNormal">
@@ -2762,7 +2750,7 @@
 </file>
 
 <file path=customXml/itemProps1.xml><?xml version="1.0" encoding="utf-8"?>
-<ds:datastoreItem xmlns:ds="http://schemas.openxmlformats.org/officeDocument/2006/customXml" ds:itemID="{960146AB-B5B3-9748-96F6-CB89D1336602}">
+<ds:datastoreItem xmlns:ds="http://schemas.openxmlformats.org/officeDocument/2006/customXml" ds:itemID="{21B3B3C0-0412-2940-938E-676A82B026A5}">
   <ds:schemaRefs>
     <ds:schemaRef ds:uri="http://schemas.openxmlformats.org/officeDocument/2006/bibliography"/>
   </ds:schemaRefs>

</xml_diff>